<commit_message>
Unfinished work on extractor_SBER_DEBIT_2111_VISA.py
</commit_message>
<xml_diff>
--- a/misc/Anonymisation instructions.docx
+++ b/misc/Anonymisation instructions.docx
@@ -307,19 +307,8 @@
           <w:color w:val="FF0000"/>
           <w:lang w:val="ru-RU"/>
         </w:rPr>
-        <w:t>964</w:t>
-      </w:r>
-      <w:proofErr w:type="gramStart"/>
-      <w:r>
-        <w:rPr>
-          <w:rFonts w:ascii="Courier New" w:hAnsi="Courier New" w:cs="Courier New"/>
-          <w:strike/>
-          <w:color w:val="FF0000"/>
-          <w:lang w:val="ru-RU"/>
-        </w:rPr>
-        <w:t>,62</w:t>
-      </w:r>
-      <w:proofErr w:type="gramEnd"/>
+        <w:t>964,62</w:t>
+      </w:r>
     </w:p>
     <w:p>
       <w:pPr>
@@ -546,67 +535,27 @@
           <w:color w:val="FF0000"/>
           <w:lang w:val="ru-RU"/>
         </w:rPr>
-        <w:t>ДАТА ОПЕРАЦИИ (</w:t>
-      </w:r>
-      <w:proofErr w:type="gramStart"/>
-      <w:r>
-        <w:rPr>
-          <w:rFonts w:ascii="Courier New" w:hAnsi="Courier New" w:cs="Courier New"/>
-          <w:strike/>
-          <w:color w:val="FF0000"/>
-          <w:lang w:val="ru-RU"/>
-        </w:rPr>
-        <w:t xml:space="preserve">МСК)   </w:t>
-      </w:r>
-      <w:proofErr w:type="gramEnd"/>
-      <w:r>
-        <w:rPr>
-          <w:rFonts w:ascii="Courier New" w:hAnsi="Courier New" w:cs="Courier New"/>
-          <w:strike/>
-          <w:color w:val="FF0000"/>
-          <w:lang w:val="ru-RU"/>
-        </w:rPr>
-        <w:t xml:space="preserve">  КАТЕГОРИЯ     СУММА В ВАЛЮТЕ СЧЁТА     ОСТАТОК ПО СЧЁТУ</w:t>
-      </w:r>
-    </w:p>
-    <w:p>
-      <w:pPr>
-        <w:pStyle w:val="PlainText"/>
-        <w:rPr>
-          <w:rFonts w:ascii="Courier New" w:hAnsi="Courier New" w:cs="Courier New"/>
-          <w:strike/>
-          <w:color w:val="FF0000"/>
-          <w:lang w:val="ru-RU"/>
-        </w:rPr>
-      </w:pPr>
-      <w:r>
-        <w:rPr>
-          <w:rFonts w:ascii="Courier New" w:hAnsi="Courier New" w:cs="Courier New"/>
-          <w:strike/>
-          <w:color w:val="FF0000"/>
-          <w:lang w:val="ru-RU"/>
-        </w:rPr>
-        <w:t xml:space="preserve">Дата обработки¹ и код     Название операции     Сумма в валюте операции²     </w:t>
-      </w:r>
-      <w:proofErr w:type="gramStart"/>
-      <w:r>
-        <w:rPr>
-          <w:rFonts w:ascii="Courier New" w:hAnsi="Courier New" w:cs="Courier New"/>
-          <w:strike/>
-          <w:color w:val="FF0000"/>
-          <w:lang w:val="ru-RU"/>
-        </w:rPr>
-        <w:t>В</w:t>
-      </w:r>
-      <w:proofErr w:type="gramEnd"/>
-      <w:r>
-        <w:rPr>
-          <w:rFonts w:ascii="Courier New" w:hAnsi="Courier New" w:cs="Courier New"/>
-          <w:strike/>
-          <w:color w:val="FF0000"/>
-          <w:lang w:val="ru-RU"/>
-        </w:rPr>
-        <w:t xml:space="preserve"> валюте счёта</w:t>
+        <w:t>ДАТА ОПЕРАЦИИ (МСК)     КАТЕГОРИЯ     СУММА В ВАЛЮТЕ СЧЁТА     ОСТАТОК ПО СЧЁТУ</w:t>
+      </w:r>
+    </w:p>
+    <w:p>
+      <w:pPr>
+        <w:pStyle w:val="PlainText"/>
+        <w:rPr>
+          <w:rFonts w:ascii="Courier New" w:hAnsi="Courier New" w:cs="Courier New"/>
+          <w:strike/>
+          <w:color w:val="FF0000"/>
+          <w:lang w:val="ru-RU"/>
+        </w:rPr>
+      </w:pPr>
+      <w:r>
+        <w:rPr>
+          <w:rFonts w:ascii="Courier New" w:hAnsi="Courier New" w:cs="Courier New"/>
+          <w:strike/>
+          <w:color w:val="FF0000"/>
+          <w:lang w:val="ru-RU"/>
+        </w:rPr>
+        <w:t>Дата обработки¹ и код     Название операции     Сумма в валюте операции²     В валюте счёта</w:t>
       </w:r>
     </w:p>
     <w:p>
@@ -681,8 +630,10 @@
           <w:rFonts w:ascii="Courier New" w:hAnsi="Courier New" w:cs="Courier New"/>
           <w:lang w:val="ru-RU"/>
         </w:rPr>
-        <w:t xml:space="preserve">     </w:t>
-      </w:r>
+        <w:t xml:space="preserve">    </w:t>
+      </w:r>
+      <w:bookmarkStart w:id="0" w:name="_GoBack"/>
+      <w:bookmarkEnd w:id="0"/>
       <w:r>
         <w:rPr>
           <w:rFonts w:ascii="Courier New" w:hAnsi="Courier New" w:cs="Courier New"/>
@@ -1309,67 +1260,27 @@
           <w:color w:val="FF0000"/>
           <w:lang w:val="ru-RU"/>
         </w:rPr>
-        <w:t>ДАТА ОПЕРАЦИИ (</w:t>
-      </w:r>
-      <w:proofErr w:type="gramStart"/>
-      <w:r>
-        <w:rPr>
-          <w:rFonts w:ascii="Courier New" w:hAnsi="Courier New" w:cs="Courier New"/>
-          <w:strike/>
-          <w:color w:val="FF0000"/>
-          <w:lang w:val="ru-RU"/>
-        </w:rPr>
-        <w:t xml:space="preserve">МСК)   </w:t>
-      </w:r>
-      <w:proofErr w:type="gramEnd"/>
-      <w:r>
-        <w:rPr>
-          <w:rFonts w:ascii="Courier New" w:hAnsi="Courier New" w:cs="Courier New"/>
-          <w:strike/>
-          <w:color w:val="FF0000"/>
-          <w:lang w:val="ru-RU"/>
-        </w:rPr>
-        <w:t xml:space="preserve">  КАТЕГОРИЯ     СУММА В ВАЛЮТЕ СЧЁТА     ОСТАТОК ПО СЧЁТУ</w:t>
-      </w:r>
-    </w:p>
-    <w:p>
-      <w:pPr>
-        <w:pStyle w:val="PlainText"/>
-        <w:rPr>
-          <w:rFonts w:ascii="Courier New" w:hAnsi="Courier New" w:cs="Courier New"/>
-          <w:strike/>
-          <w:color w:val="FF0000"/>
-          <w:lang w:val="ru-RU"/>
-        </w:rPr>
-      </w:pPr>
-      <w:r>
-        <w:rPr>
-          <w:rFonts w:ascii="Courier New" w:hAnsi="Courier New" w:cs="Courier New"/>
-          <w:strike/>
-          <w:color w:val="FF0000"/>
-          <w:lang w:val="ru-RU"/>
-        </w:rPr>
-        <w:t xml:space="preserve">Дата обработки¹ и код     Название операции     Сумма в валюте операции²     </w:t>
-      </w:r>
-      <w:proofErr w:type="gramStart"/>
-      <w:r>
-        <w:rPr>
-          <w:rFonts w:ascii="Courier New" w:hAnsi="Courier New" w:cs="Courier New"/>
-          <w:strike/>
-          <w:color w:val="FF0000"/>
-          <w:lang w:val="ru-RU"/>
-        </w:rPr>
-        <w:t>В</w:t>
-      </w:r>
-      <w:proofErr w:type="gramEnd"/>
-      <w:r>
-        <w:rPr>
-          <w:rFonts w:ascii="Courier New" w:hAnsi="Courier New" w:cs="Courier New"/>
-          <w:strike/>
-          <w:color w:val="FF0000"/>
-          <w:lang w:val="ru-RU"/>
-        </w:rPr>
-        <w:t xml:space="preserve"> валюте счёта</w:t>
+        <w:t>ДАТА ОПЕРАЦИИ (МСК)     КАТЕГОРИЯ     СУММА В ВАЛЮТЕ СЧЁТА     ОСТАТОК ПО СЧЁТУ</w:t>
+      </w:r>
+    </w:p>
+    <w:p>
+      <w:pPr>
+        <w:pStyle w:val="PlainText"/>
+        <w:rPr>
+          <w:rFonts w:ascii="Courier New" w:hAnsi="Courier New" w:cs="Courier New"/>
+          <w:strike/>
+          <w:color w:val="FF0000"/>
+          <w:lang w:val="ru-RU"/>
+        </w:rPr>
+      </w:pPr>
+      <w:r>
+        <w:rPr>
+          <w:rFonts w:ascii="Courier New" w:hAnsi="Courier New" w:cs="Courier New"/>
+          <w:strike/>
+          <w:color w:val="FF0000"/>
+          <w:lang w:val="ru-RU"/>
+        </w:rPr>
+        <w:t>Дата обработки¹ и код     Название операции     Сумма в валюте операции²     В валюте счёта</w:t>
       </w:r>
     </w:p>
     <w:p>
@@ -1515,7 +1426,6 @@
           <w:highlight w:val="yellow"/>
           <w:lang w:val="ru-RU"/>
         </w:rPr>
-        <w:lastRenderedPageBreak/>
         <w:t>19.07.</w:t>
       </w:r>
       <w:r>
@@ -1764,7 +1674,6 @@
           <w:lang w:val="ru-RU"/>
         </w:rPr>
       </w:pPr>
-      <w:bookmarkStart w:id="0" w:name="_GoBack"/>
       <w:r>
         <w:rPr>
           <w:rFonts w:ascii="Courier New" w:hAnsi="Courier New" w:cs="Courier New"/>
@@ -1780,75 +1689,65 @@
           <w:color w:val="FF0000"/>
           <w:lang w:val="ru-RU"/>
         </w:rPr>
+        <w:t xml:space="preserve"> •••• 1111     Страница 3 из 3</w:t>
+      </w:r>
+    </w:p>
+    <w:p>
+      <w:pPr>
+        <w:pStyle w:val="PlainText"/>
+        <w:rPr>
+          <w:rFonts w:ascii="Courier New" w:hAnsi="Courier New" w:cs="Courier New"/>
+          <w:strike/>
+          <w:color w:val="FF0000"/>
+          <w:lang w:val="ru-RU"/>
+        </w:rPr>
+      </w:pPr>
+      <w:r>
+        <w:rPr>
+          <w:rFonts w:ascii="Courier New" w:hAnsi="Courier New" w:cs="Courier New"/>
+          <w:strike/>
+          <w:color w:val="FF0000"/>
+          <w:lang w:val="ru-RU"/>
+        </w:rPr>
+        <w:t>С 11.11.1111 ПО 11.11.1111</w:t>
+      </w:r>
+    </w:p>
+    <w:p>
+      <w:pPr>
+        <w:pStyle w:val="PlainText"/>
+        <w:rPr>
+          <w:rFonts w:ascii="Courier New" w:hAnsi="Courier New" w:cs="Courier New"/>
+          <w:strike/>
+          <w:color w:val="FF0000"/>
+          <w:lang w:val="ru-RU"/>
+        </w:rPr>
+      </w:pPr>
+      <w:r>
+        <w:rPr>
+          <w:rFonts w:ascii="Courier New" w:hAnsi="Courier New" w:cs="Courier New"/>
+          <w:strike/>
+          <w:color w:val="FF0000"/>
+          <w:lang w:val="ru-RU"/>
+        </w:rPr>
+        <w:t xml:space="preserve">Реквизиты для перевода на счёт дебетовой карты </w:t>
+      </w:r>
+      <w:r>
+        <w:rPr>
+          <w:rFonts w:ascii="Courier New" w:hAnsi="Courier New" w:cs="Courier New"/>
+          <w:strike/>
+          <w:color w:val="FF0000"/>
+        </w:rPr>
+        <w:t>MASTERCARD</w:t>
+      </w:r>
+      <w:r>
+        <w:rPr>
+          <w:rFonts w:ascii="Courier New" w:hAnsi="Courier New" w:cs="Courier New"/>
+          <w:strike/>
+          <w:color w:val="FF0000"/>
+          <w:lang w:val="ru-RU"/>
+        </w:rPr>
         <w:t xml:space="preserve"> </w:t>
       </w:r>
-      <w:bookmarkEnd w:id="0"/>
-      <w:r>
-        <w:rPr>
-          <w:rFonts w:ascii="Courier New" w:hAnsi="Courier New" w:cs="Courier New"/>
-          <w:strike/>
-          <w:color w:val="FF0000"/>
-          <w:lang w:val="ru-RU"/>
-        </w:rPr>
-        <w:t>•••• 1111     Страница 3 из 3</w:t>
-      </w:r>
-    </w:p>
-    <w:p>
-      <w:pPr>
-        <w:pStyle w:val="PlainText"/>
-        <w:rPr>
-          <w:rFonts w:ascii="Courier New" w:hAnsi="Courier New" w:cs="Courier New"/>
-          <w:strike/>
-          <w:color w:val="FF0000"/>
-          <w:lang w:val="ru-RU"/>
-        </w:rPr>
-      </w:pPr>
-      <w:r>
-        <w:rPr>
-          <w:rFonts w:ascii="Courier New" w:hAnsi="Courier New" w:cs="Courier New"/>
-          <w:strike/>
-          <w:color w:val="FF0000"/>
-          <w:lang w:val="ru-RU"/>
-        </w:rPr>
-        <w:t>С 11.11.1111 ПО 11.11.1111</w:t>
-      </w:r>
-    </w:p>
-    <w:p>
-      <w:pPr>
-        <w:pStyle w:val="PlainText"/>
-        <w:rPr>
-          <w:rFonts w:ascii="Courier New" w:hAnsi="Courier New" w:cs="Courier New"/>
-          <w:strike/>
-          <w:color w:val="FF0000"/>
-          <w:lang w:val="ru-RU"/>
-        </w:rPr>
-      </w:pPr>
-      <w:r>
-        <w:rPr>
-          <w:rFonts w:ascii="Courier New" w:hAnsi="Courier New" w:cs="Courier New"/>
-          <w:strike/>
-          <w:color w:val="FF0000"/>
-          <w:lang w:val="ru-RU"/>
-        </w:rPr>
-        <w:t xml:space="preserve">Реквизиты для перевода на счёт дебетовой карты </w:t>
-      </w:r>
-      <w:r>
-        <w:rPr>
-          <w:rFonts w:ascii="Courier New" w:hAnsi="Courier New" w:cs="Courier New"/>
-          <w:strike/>
-          <w:color w:val="FF0000"/>
-        </w:rPr>
-        <w:t>MASTERCARD</w:t>
-      </w:r>
-      <w:r>
-        <w:rPr>
-          <w:rFonts w:ascii="Courier New" w:hAnsi="Courier New" w:cs="Courier New"/>
-          <w:strike/>
-          <w:color w:val="FF0000"/>
-          <w:lang w:val="ru-RU"/>
-        </w:rPr>
-        <w:t xml:space="preserve"> </w:t>
-      </w:r>
       <w:r>
         <w:rPr>
           <w:rFonts w:ascii="Courier New" w:hAnsi="Courier New" w:cs="Courier New"/>
@@ -1877,265 +1776,134 @@
           <w:lang w:val="ru-RU"/>
         </w:rPr>
       </w:pPr>
-      <w:proofErr w:type="gramStart"/>
-      <w:r>
-        <w:rPr>
-          <w:rFonts w:ascii="Courier New" w:hAnsi="Courier New" w:cs="Courier New"/>
-          <w:strike/>
-          <w:color w:val="FF0000"/>
-          <w:lang w:val="ru-RU"/>
-        </w:rPr>
-        <w:t xml:space="preserve">Получатель:   </w:t>
-      </w:r>
-      <w:proofErr w:type="gramEnd"/>
-      <w:r>
-        <w:rPr>
-          <w:rFonts w:ascii="Courier New" w:hAnsi="Courier New" w:cs="Courier New"/>
-          <w:strike/>
-          <w:color w:val="FF0000"/>
-          <w:lang w:val="ru-RU"/>
-        </w:rPr>
-        <w:t xml:space="preserve">  Иванов Иван Иванович</w:t>
-      </w:r>
-    </w:p>
-    <w:p>
-      <w:pPr>
-        <w:pStyle w:val="PlainText"/>
-        <w:rPr>
-          <w:rFonts w:ascii="Courier New" w:hAnsi="Courier New" w:cs="Courier New"/>
-          <w:strike/>
-          <w:color w:val="FF0000"/>
-          <w:lang w:val="ru-RU"/>
-        </w:rPr>
-      </w:pPr>
-      <w:r>
-        <w:rPr>
-          <w:rFonts w:ascii="Courier New" w:hAnsi="Courier New" w:cs="Courier New"/>
-          <w:strike/>
-          <w:color w:val="FF0000"/>
-          <w:lang w:val="ru-RU"/>
-        </w:rPr>
-        <w:t xml:space="preserve">Счёт </w:t>
-      </w:r>
-      <w:proofErr w:type="gramStart"/>
-      <w:r>
-        <w:rPr>
-          <w:rFonts w:ascii="Courier New" w:hAnsi="Courier New" w:cs="Courier New"/>
-          <w:strike/>
-          <w:color w:val="FF0000"/>
-          <w:lang w:val="ru-RU"/>
-        </w:rPr>
-        <w:t xml:space="preserve">получателя:   </w:t>
-      </w:r>
-      <w:proofErr w:type="gramEnd"/>
-      <w:r>
-        <w:rPr>
-          <w:rFonts w:ascii="Courier New" w:hAnsi="Courier New" w:cs="Courier New"/>
-          <w:strike/>
-          <w:color w:val="FF0000"/>
-          <w:lang w:val="ru-RU"/>
-        </w:rPr>
-        <w:t xml:space="preserve">  11111 111 1 1111 1111111</w:t>
-      </w:r>
-    </w:p>
-    <w:p>
-      <w:pPr>
-        <w:pStyle w:val="PlainText"/>
-        <w:rPr>
-          <w:rFonts w:ascii="Courier New" w:hAnsi="Courier New" w:cs="Courier New"/>
-          <w:strike/>
-          <w:color w:val="FF0000"/>
-          <w:lang w:val="ru-RU"/>
-        </w:rPr>
-      </w:pPr>
-      <w:r>
-        <w:rPr>
-          <w:rFonts w:ascii="Courier New" w:hAnsi="Courier New" w:cs="Courier New"/>
-          <w:strike/>
-          <w:color w:val="FF0000"/>
-          <w:lang w:val="ru-RU"/>
-        </w:rPr>
-        <w:t xml:space="preserve">Банк </w:t>
-      </w:r>
-      <w:proofErr w:type="gramStart"/>
-      <w:r>
-        <w:rPr>
-          <w:rFonts w:ascii="Courier New" w:hAnsi="Courier New" w:cs="Courier New"/>
-          <w:strike/>
-          <w:color w:val="FF0000"/>
-          <w:lang w:val="ru-RU"/>
-        </w:rPr>
-        <w:t xml:space="preserve">получателя:   </w:t>
-      </w:r>
-      <w:proofErr w:type="gramEnd"/>
-      <w:r>
-        <w:rPr>
-          <w:rFonts w:ascii="Courier New" w:hAnsi="Courier New" w:cs="Courier New"/>
-          <w:strike/>
-          <w:color w:val="FF0000"/>
-          <w:lang w:val="ru-RU"/>
-        </w:rPr>
-        <w:t xml:space="preserve">  ПАО СБЕРБАНК</w:t>
-      </w:r>
-    </w:p>
-    <w:p>
-      <w:pPr>
-        <w:pStyle w:val="PlainText"/>
-        <w:rPr>
-          <w:rFonts w:ascii="Courier New" w:hAnsi="Courier New" w:cs="Courier New"/>
-          <w:strike/>
-          <w:color w:val="FF0000"/>
-          <w:lang w:val="ru-RU"/>
-        </w:rPr>
-      </w:pPr>
-      <w:r>
-        <w:rPr>
-          <w:rFonts w:ascii="Courier New" w:hAnsi="Courier New" w:cs="Courier New"/>
-          <w:strike/>
-          <w:color w:val="FF0000"/>
-          <w:lang w:val="ru-RU"/>
-        </w:rPr>
-        <w:t xml:space="preserve">ИНН банка </w:t>
-      </w:r>
-      <w:proofErr w:type="gramStart"/>
-      <w:r>
-        <w:rPr>
-          <w:rFonts w:ascii="Courier New" w:hAnsi="Courier New" w:cs="Courier New"/>
-          <w:strike/>
-          <w:color w:val="FF0000"/>
-          <w:lang w:val="ru-RU"/>
-        </w:rPr>
-        <w:t xml:space="preserve">получателя:   </w:t>
-      </w:r>
-      <w:proofErr w:type="gramEnd"/>
-      <w:r>
-        <w:rPr>
-          <w:rFonts w:ascii="Courier New" w:hAnsi="Courier New" w:cs="Courier New"/>
-          <w:strike/>
-          <w:color w:val="FF0000"/>
-          <w:lang w:val="ru-RU"/>
-        </w:rPr>
-        <w:t xml:space="preserve">  1111111111</w:t>
-      </w:r>
-    </w:p>
-    <w:p>
-      <w:pPr>
-        <w:pStyle w:val="PlainText"/>
-        <w:rPr>
-          <w:rFonts w:ascii="Courier New" w:hAnsi="Courier New" w:cs="Courier New"/>
-          <w:strike/>
-          <w:color w:val="FF0000"/>
-          <w:lang w:val="ru-RU"/>
-        </w:rPr>
-      </w:pPr>
-      <w:r>
-        <w:rPr>
-          <w:rFonts w:ascii="Courier New" w:hAnsi="Courier New" w:cs="Courier New"/>
-          <w:strike/>
-          <w:color w:val="FF0000"/>
-          <w:lang w:val="ru-RU"/>
-        </w:rPr>
-        <w:t xml:space="preserve">КПП банка </w:t>
-      </w:r>
-      <w:proofErr w:type="gramStart"/>
-      <w:r>
-        <w:rPr>
-          <w:rFonts w:ascii="Courier New" w:hAnsi="Courier New" w:cs="Courier New"/>
-          <w:strike/>
-          <w:color w:val="FF0000"/>
-          <w:lang w:val="ru-RU"/>
-        </w:rPr>
-        <w:t xml:space="preserve">получателя:   </w:t>
-      </w:r>
-      <w:proofErr w:type="gramEnd"/>
-      <w:r>
-        <w:rPr>
-          <w:rFonts w:ascii="Courier New" w:hAnsi="Courier New" w:cs="Courier New"/>
-          <w:strike/>
-          <w:color w:val="FF0000"/>
-          <w:lang w:val="ru-RU"/>
-        </w:rPr>
-        <w:t xml:space="preserve">  111111111</w:t>
-      </w:r>
-    </w:p>
-    <w:p>
-      <w:pPr>
-        <w:pStyle w:val="PlainText"/>
-        <w:rPr>
-          <w:rFonts w:ascii="Courier New" w:hAnsi="Courier New" w:cs="Courier New"/>
-          <w:strike/>
-          <w:color w:val="FF0000"/>
-          <w:lang w:val="ru-RU"/>
-        </w:rPr>
-      </w:pPr>
-      <w:r>
-        <w:rPr>
-          <w:rFonts w:ascii="Courier New" w:hAnsi="Courier New" w:cs="Courier New"/>
-          <w:strike/>
-          <w:color w:val="FF0000"/>
-          <w:lang w:val="ru-RU"/>
-        </w:rPr>
-        <w:t xml:space="preserve">БИК банка </w:t>
-      </w:r>
-      <w:proofErr w:type="gramStart"/>
-      <w:r>
-        <w:rPr>
-          <w:rFonts w:ascii="Courier New" w:hAnsi="Courier New" w:cs="Courier New"/>
-          <w:strike/>
-          <w:color w:val="FF0000"/>
-          <w:lang w:val="ru-RU"/>
-        </w:rPr>
-        <w:t xml:space="preserve">получателя:   </w:t>
-      </w:r>
-      <w:proofErr w:type="gramEnd"/>
-      <w:r>
-        <w:rPr>
-          <w:rFonts w:ascii="Courier New" w:hAnsi="Courier New" w:cs="Courier New"/>
-          <w:strike/>
-          <w:color w:val="FF0000"/>
-          <w:lang w:val="ru-RU"/>
-        </w:rPr>
-        <w:t xml:space="preserve">  111111111</w:t>
-      </w:r>
-    </w:p>
-    <w:p>
-      <w:pPr>
-        <w:pStyle w:val="PlainText"/>
-        <w:rPr>
-          <w:rFonts w:ascii="Courier New" w:hAnsi="Courier New" w:cs="Courier New"/>
-          <w:strike/>
-          <w:color w:val="FF0000"/>
-          <w:lang w:val="ru-RU"/>
-        </w:rPr>
-      </w:pPr>
-      <w:r>
-        <w:rPr>
-          <w:rFonts w:ascii="Courier New" w:hAnsi="Courier New" w:cs="Courier New"/>
-          <w:strike/>
-          <w:color w:val="FF0000"/>
-          <w:lang w:val="ru-RU"/>
-        </w:rPr>
-        <w:t xml:space="preserve">Корреспондентский </w:t>
-      </w:r>
-      <w:proofErr w:type="gramStart"/>
-      <w:r>
-        <w:rPr>
-          <w:rFonts w:ascii="Courier New" w:hAnsi="Courier New" w:cs="Courier New"/>
-          <w:strike/>
-          <w:color w:val="FF0000"/>
-          <w:lang w:val="ru-RU"/>
-        </w:rPr>
-        <w:t xml:space="preserve">счёт:   </w:t>
-      </w:r>
-      <w:proofErr w:type="gramEnd"/>
-      <w:r>
-        <w:rPr>
-          <w:rFonts w:ascii="Courier New" w:hAnsi="Courier New" w:cs="Courier New"/>
-          <w:strike/>
-          <w:color w:val="FF0000"/>
-          <w:lang w:val="ru-RU"/>
-        </w:rPr>
-        <w:t xml:space="preserve">  11111111100000000111</w:t>
+      <w:r>
+        <w:rPr>
+          <w:rFonts w:ascii="Courier New" w:hAnsi="Courier New" w:cs="Courier New"/>
+          <w:strike/>
+          <w:color w:val="FF0000"/>
+          <w:lang w:val="ru-RU"/>
+        </w:rPr>
+        <w:t>Получатель:     Иванов Иван Иванович</w:t>
+      </w:r>
+    </w:p>
+    <w:p>
+      <w:pPr>
+        <w:pStyle w:val="PlainText"/>
+        <w:rPr>
+          <w:rFonts w:ascii="Courier New" w:hAnsi="Courier New" w:cs="Courier New"/>
+          <w:strike/>
+          <w:color w:val="FF0000"/>
+          <w:lang w:val="ru-RU"/>
+        </w:rPr>
+      </w:pPr>
+      <w:r>
+        <w:rPr>
+          <w:rFonts w:ascii="Courier New" w:hAnsi="Courier New" w:cs="Courier New"/>
+          <w:strike/>
+          <w:color w:val="FF0000"/>
+          <w:lang w:val="ru-RU"/>
+        </w:rPr>
+        <w:t>Счёт получателя:     11111 111 1 1111 1111111</w:t>
+      </w:r>
+    </w:p>
+    <w:p>
+      <w:pPr>
+        <w:pStyle w:val="PlainText"/>
+        <w:rPr>
+          <w:rFonts w:ascii="Courier New" w:hAnsi="Courier New" w:cs="Courier New"/>
+          <w:strike/>
+          <w:color w:val="FF0000"/>
+          <w:lang w:val="ru-RU"/>
+        </w:rPr>
+      </w:pPr>
+      <w:r>
+        <w:rPr>
+          <w:rFonts w:ascii="Courier New" w:hAnsi="Courier New" w:cs="Courier New"/>
+          <w:strike/>
+          <w:color w:val="FF0000"/>
+          <w:lang w:val="ru-RU"/>
+        </w:rPr>
+        <w:t>Банк получателя:     ПАО СБЕРБАНК</w:t>
+      </w:r>
+    </w:p>
+    <w:p>
+      <w:pPr>
+        <w:pStyle w:val="PlainText"/>
+        <w:rPr>
+          <w:rFonts w:ascii="Courier New" w:hAnsi="Courier New" w:cs="Courier New"/>
+          <w:strike/>
+          <w:color w:val="FF0000"/>
+          <w:lang w:val="ru-RU"/>
+        </w:rPr>
+      </w:pPr>
+      <w:r>
+        <w:rPr>
+          <w:rFonts w:ascii="Courier New" w:hAnsi="Courier New" w:cs="Courier New"/>
+          <w:strike/>
+          <w:color w:val="FF0000"/>
+          <w:lang w:val="ru-RU"/>
+        </w:rPr>
+        <w:t>ИНН банка получателя:     1111111111</w:t>
+      </w:r>
+    </w:p>
+    <w:p>
+      <w:pPr>
+        <w:pStyle w:val="PlainText"/>
+        <w:rPr>
+          <w:rFonts w:ascii="Courier New" w:hAnsi="Courier New" w:cs="Courier New"/>
+          <w:strike/>
+          <w:color w:val="FF0000"/>
+          <w:lang w:val="ru-RU"/>
+        </w:rPr>
+      </w:pPr>
+      <w:r>
+        <w:rPr>
+          <w:rFonts w:ascii="Courier New" w:hAnsi="Courier New" w:cs="Courier New"/>
+          <w:strike/>
+          <w:color w:val="FF0000"/>
+          <w:lang w:val="ru-RU"/>
+        </w:rPr>
+        <w:t>КПП банка получателя:     111111111</w:t>
+      </w:r>
+    </w:p>
+    <w:p>
+      <w:pPr>
+        <w:pStyle w:val="PlainText"/>
+        <w:rPr>
+          <w:rFonts w:ascii="Courier New" w:hAnsi="Courier New" w:cs="Courier New"/>
+          <w:strike/>
+          <w:color w:val="FF0000"/>
+          <w:lang w:val="ru-RU"/>
+        </w:rPr>
+      </w:pPr>
+      <w:r>
+        <w:rPr>
+          <w:rFonts w:ascii="Courier New" w:hAnsi="Courier New" w:cs="Courier New"/>
+          <w:strike/>
+          <w:color w:val="FF0000"/>
+          <w:lang w:val="ru-RU"/>
+        </w:rPr>
+        <w:t>БИК банка получателя:     111111111</w:t>
+      </w:r>
+    </w:p>
+    <w:p>
+      <w:pPr>
+        <w:pStyle w:val="PlainText"/>
+        <w:rPr>
+          <w:rFonts w:ascii="Courier New" w:hAnsi="Courier New" w:cs="Courier New"/>
+          <w:strike/>
+          <w:color w:val="FF0000"/>
+          <w:lang w:val="ru-RU"/>
+        </w:rPr>
+      </w:pPr>
+      <w:r>
+        <w:rPr>
+          <w:rFonts w:ascii="Courier New" w:hAnsi="Courier New" w:cs="Courier New"/>
+          <w:strike/>
+          <w:color w:val="FF0000"/>
+          <w:lang w:val="ru-RU"/>
+        </w:rPr>
+        <w:t>Корреспондентский счёт:     11111111100000000111</w:t>
       </w:r>
     </w:p>
     <w:p>

</xml_diff>

<commit_message>
Version 4.0.0 is merged from develop
</commit_message>
<xml_diff>
--- a/misc/Anonymisation instructions.docx
+++ b/misc/Anonymisation instructions.docx
@@ -307,19 +307,8 @@
           <w:color w:val="FF0000"/>
           <w:lang w:val="ru-RU"/>
         </w:rPr>
-        <w:t>964</w:t>
-      </w:r>
-      <w:proofErr w:type="gramStart"/>
-      <w:r>
-        <w:rPr>
-          <w:rFonts w:ascii="Courier New" w:hAnsi="Courier New" w:cs="Courier New"/>
-          <w:strike/>
-          <w:color w:val="FF0000"/>
-          <w:lang w:val="ru-RU"/>
-        </w:rPr>
-        <w:t>,62</w:t>
-      </w:r>
-      <w:proofErr w:type="gramEnd"/>
+        <w:t>964,62</w:t>
+      </w:r>
     </w:p>
     <w:p>
       <w:pPr>
@@ -546,67 +535,27 @@
           <w:color w:val="FF0000"/>
           <w:lang w:val="ru-RU"/>
         </w:rPr>
-        <w:t>ДАТА ОПЕРАЦИИ (</w:t>
-      </w:r>
-      <w:proofErr w:type="gramStart"/>
-      <w:r>
-        <w:rPr>
-          <w:rFonts w:ascii="Courier New" w:hAnsi="Courier New" w:cs="Courier New"/>
-          <w:strike/>
-          <w:color w:val="FF0000"/>
-          <w:lang w:val="ru-RU"/>
-        </w:rPr>
-        <w:t xml:space="preserve">МСК)   </w:t>
-      </w:r>
-      <w:proofErr w:type="gramEnd"/>
-      <w:r>
-        <w:rPr>
-          <w:rFonts w:ascii="Courier New" w:hAnsi="Courier New" w:cs="Courier New"/>
-          <w:strike/>
-          <w:color w:val="FF0000"/>
-          <w:lang w:val="ru-RU"/>
-        </w:rPr>
-        <w:t xml:space="preserve">  КАТЕГОРИЯ     СУММА В ВАЛЮТЕ СЧЁТА     ОСТАТОК ПО СЧЁТУ</w:t>
-      </w:r>
-    </w:p>
-    <w:p>
-      <w:pPr>
-        <w:pStyle w:val="PlainText"/>
-        <w:rPr>
-          <w:rFonts w:ascii="Courier New" w:hAnsi="Courier New" w:cs="Courier New"/>
-          <w:strike/>
-          <w:color w:val="FF0000"/>
-          <w:lang w:val="ru-RU"/>
-        </w:rPr>
-      </w:pPr>
-      <w:r>
-        <w:rPr>
-          <w:rFonts w:ascii="Courier New" w:hAnsi="Courier New" w:cs="Courier New"/>
-          <w:strike/>
-          <w:color w:val="FF0000"/>
-          <w:lang w:val="ru-RU"/>
-        </w:rPr>
-        <w:t xml:space="preserve">Дата обработки¹ и код     Название операции     Сумма в валюте операции²     </w:t>
-      </w:r>
-      <w:proofErr w:type="gramStart"/>
-      <w:r>
-        <w:rPr>
-          <w:rFonts w:ascii="Courier New" w:hAnsi="Courier New" w:cs="Courier New"/>
-          <w:strike/>
-          <w:color w:val="FF0000"/>
-          <w:lang w:val="ru-RU"/>
-        </w:rPr>
-        <w:t>В</w:t>
-      </w:r>
-      <w:proofErr w:type="gramEnd"/>
-      <w:r>
-        <w:rPr>
-          <w:rFonts w:ascii="Courier New" w:hAnsi="Courier New" w:cs="Courier New"/>
-          <w:strike/>
-          <w:color w:val="FF0000"/>
-          <w:lang w:val="ru-RU"/>
-        </w:rPr>
-        <w:t xml:space="preserve"> валюте счёта</w:t>
+        <w:t>ДАТА ОПЕРАЦИИ (МСК)     КАТЕГОРИЯ     СУММА В ВАЛЮТЕ СЧЁТА     ОСТАТОК ПО СЧЁТУ</w:t>
+      </w:r>
+    </w:p>
+    <w:p>
+      <w:pPr>
+        <w:pStyle w:val="PlainText"/>
+        <w:rPr>
+          <w:rFonts w:ascii="Courier New" w:hAnsi="Courier New" w:cs="Courier New"/>
+          <w:strike/>
+          <w:color w:val="FF0000"/>
+          <w:lang w:val="ru-RU"/>
+        </w:rPr>
+      </w:pPr>
+      <w:r>
+        <w:rPr>
+          <w:rFonts w:ascii="Courier New" w:hAnsi="Courier New" w:cs="Courier New"/>
+          <w:strike/>
+          <w:color w:val="FF0000"/>
+          <w:lang w:val="ru-RU"/>
+        </w:rPr>
+        <w:t>Дата обработки¹ и код     Название операции     Сумма в валюте операции²     В валюте счёта</w:t>
       </w:r>
     </w:p>
     <w:p>
@@ -681,8 +630,10 @@
           <w:rFonts w:ascii="Courier New" w:hAnsi="Courier New" w:cs="Courier New"/>
           <w:lang w:val="ru-RU"/>
         </w:rPr>
-        <w:t xml:space="preserve">     </w:t>
-      </w:r>
+        <w:t xml:space="preserve">    </w:t>
+      </w:r>
+      <w:bookmarkStart w:id="0" w:name="_GoBack"/>
+      <w:bookmarkEnd w:id="0"/>
       <w:r>
         <w:rPr>
           <w:rFonts w:ascii="Courier New" w:hAnsi="Courier New" w:cs="Courier New"/>
@@ -1309,67 +1260,27 @@
           <w:color w:val="FF0000"/>
           <w:lang w:val="ru-RU"/>
         </w:rPr>
-        <w:t>ДАТА ОПЕРАЦИИ (</w:t>
-      </w:r>
-      <w:proofErr w:type="gramStart"/>
-      <w:r>
-        <w:rPr>
-          <w:rFonts w:ascii="Courier New" w:hAnsi="Courier New" w:cs="Courier New"/>
-          <w:strike/>
-          <w:color w:val="FF0000"/>
-          <w:lang w:val="ru-RU"/>
-        </w:rPr>
-        <w:t xml:space="preserve">МСК)   </w:t>
-      </w:r>
-      <w:proofErr w:type="gramEnd"/>
-      <w:r>
-        <w:rPr>
-          <w:rFonts w:ascii="Courier New" w:hAnsi="Courier New" w:cs="Courier New"/>
-          <w:strike/>
-          <w:color w:val="FF0000"/>
-          <w:lang w:val="ru-RU"/>
-        </w:rPr>
-        <w:t xml:space="preserve">  КАТЕГОРИЯ     СУММА В ВАЛЮТЕ СЧЁТА     ОСТАТОК ПО СЧЁТУ</w:t>
-      </w:r>
-    </w:p>
-    <w:p>
-      <w:pPr>
-        <w:pStyle w:val="PlainText"/>
-        <w:rPr>
-          <w:rFonts w:ascii="Courier New" w:hAnsi="Courier New" w:cs="Courier New"/>
-          <w:strike/>
-          <w:color w:val="FF0000"/>
-          <w:lang w:val="ru-RU"/>
-        </w:rPr>
-      </w:pPr>
-      <w:r>
-        <w:rPr>
-          <w:rFonts w:ascii="Courier New" w:hAnsi="Courier New" w:cs="Courier New"/>
-          <w:strike/>
-          <w:color w:val="FF0000"/>
-          <w:lang w:val="ru-RU"/>
-        </w:rPr>
-        <w:t xml:space="preserve">Дата обработки¹ и код     Название операции     Сумма в валюте операции²     </w:t>
-      </w:r>
-      <w:proofErr w:type="gramStart"/>
-      <w:r>
-        <w:rPr>
-          <w:rFonts w:ascii="Courier New" w:hAnsi="Courier New" w:cs="Courier New"/>
-          <w:strike/>
-          <w:color w:val="FF0000"/>
-          <w:lang w:val="ru-RU"/>
-        </w:rPr>
-        <w:t>В</w:t>
-      </w:r>
-      <w:proofErr w:type="gramEnd"/>
-      <w:r>
-        <w:rPr>
-          <w:rFonts w:ascii="Courier New" w:hAnsi="Courier New" w:cs="Courier New"/>
-          <w:strike/>
-          <w:color w:val="FF0000"/>
-          <w:lang w:val="ru-RU"/>
-        </w:rPr>
-        <w:t xml:space="preserve"> валюте счёта</w:t>
+        <w:t>ДАТА ОПЕРАЦИИ (МСК)     КАТЕГОРИЯ     СУММА В ВАЛЮТЕ СЧЁТА     ОСТАТОК ПО СЧЁТУ</w:t>
+      </w:r>
+    </w:p>
+    <w:p>
+      <w:pPr>
+        <w:pStyle w:val="PlainText"/>
+        <w:rPr>
+          <w:rFonts w:ascii="Courier New" w:hAnsi="Courier New" w:cs="Courier New"/>
+          <w:strike/>
+          <w:color w:val="FF0000"/>
+          <w:lang w:val="ru-RU"/>
+        </w:rPr>
+      </w:pPr>
+      <w:r>
+        <w:rPr>
+          <w:rFonts w:ascii="Courier New" w:hAnsi="Courier New" w:cs="Courier New"/>
+          <w:strike/>
+          <w:color w:val="FF0000"/>
+          <w:lang w:val="ru-RU"/>
+        </w:rPr>
+        <w:t>Дата обработки¹ и код     Название операции     Сумма в валюте операции²     В валюте счёта</w:t>
       </w:r>
     </w:p>
     <w:p>
@@ -1515,7 +1426,6 @@
           <w:highlight w:val="yellow"/>
           <w:lang w:val="ru-RU"/>
         </w:rPr>
-        <w:lastRenderedPageBreak/>
         <w:t>19.07.</w:t>
       </w:r>
       <w:r>
@@ -1764,7 +1674,6 @@
           <w:lang w:val="ru-RU"/>
         </w:rPr>
       </w:pPr>
-      <w:bookmarkStart w:id="0" w:name="_GoBack"/>
       <w:r>
         <w:rPr>
           <w:rFonts w:ascii="Courier New" w:hAnsi="Courier New" w:cs="Courier New"/>
@@ -1780,75 +1689,65 @@
           <w:color w:val="FF0000"/>
           <w:lang w:val="ru-RU"/>
         </w:rPr>
+        <w:t xml:space="preserve"> •••• 1111     Страница 3 из 3</w:t>
+      </w:r>
+    </w:p>
+    <w:p>
+      <w:pPr>
+        <w:pStyle w:val="PlainText"/>
+        <w:rPr>
+          <w:rFonts w:ascii="Courier New" w:hAnsi="Courier New" w:cs="Courier New"/>
+          <w:strike/>
+          <w:color w:val="FF0000"/>
+          <w:lang w:val="ru-RU"/>
+        </w:rPr>
+      </w:pPr>
+      <w:r>
+        <w:rPr>
+          <w:rFonts w:ascii="Courier New" w:hAnsi="Courier New" w:cs="Courier New"/>
+          <w:strike/>
+          <w:color w:val="FF0000"/>
+          <w:lang w:val="ru-RU"/>
+        </w:rPr>
+        <w:t>С 11.11.1111 ПО 11.11.1111</w:t>
+      </w:r>
+    </w:p>
+    <w:p>
+      <w:pPr>
+        <w:pStyle w:val="PlainText"/>
+        <w:rPr>
+          <w:rFonts w:ascii="Courier New" w:hAnsi="Courier New" w:cs="Courier New"/>
+          <w:strike/>
+          <w:color w:val="FF0000"/>
+          <w:lang w:val="ru-RU"/>
+        </w:rPr>
+      </w:pPr>
+      <w:r>
+        <w:rPr>
+          <w:rFonts w:ascii="Courier New" w:hAnsi="Courier New" w:cs="Courier New"/>
+          <w:strike/>
+          <w:color w:val="FF0000"/>
+          <w:lang w:val="ru-RU"/>
+        </w:rPr>
+        <w:t xml:space="preserve">Реквизиты для перевода на счёт дебетовой карты </w:t>
+      </w:r>
+      <w:r>
+        <w:rPr>
+          <w:rFonts w:ascii="Courier New" w:hAnsi="Courier New" w:cs="Courier New"/>
+          <w:strike/>
+          <w:color w:val="FF0000"/>
+        </w:rPr>
+        <w:t>MASTERCARD</w:t>
+      </w:r>
+      <w:r>
+        <w:rPr>
+          <w:rFonts w:ascii="Courier New" w:hAnsi="Courier New" w:cs="Courier New"/>
+          <w:strike/>
+          <w:color w:val="FF0000"/>
+          <w:lang w:val="ru-RU"/>
+        </w:rPr>
         <w:t xml:space="preserve"> </w:t>
       </w:r>
-      <w:bookmarkEnd w:id="0"/>
-      <w:r>
-        <w:rPr>
-          <w:rFonts w:ascii="Courier New" w:hAnsi="Courier New" w:cs="Courier New"/>
-          <w:strike/>
-          <w:color w:val="FF0000"/>
-          <w:lang w:val="ru-RU"/>
-        </w:rPr>
-        <w:t>•••• 1111     Страница 3 из 3</w:t>
-      </w:r>
-    </w:p>
-    <w:p>
-      <w:pPr>
-        <w:pStyle w:val="PlainText"/>
-        <w:rPr>
-          <w:rFonts w:ascii="Courier New" w:hAnsi="Courier New" w:cs="Courier New"/>
-          <w:strike/>
-          <w:color w:val="FF0000"/>
-          <w:lang w:val="ru-RU"/>
-        </w:rPr>
-      </w:pPr>
-      <w:r>
-        <w:rPr>
-          <w:rFonts w:ascii="Courier New" w:hAnsi="Courier New" w:cs="Courier New"/>
-          <w:strike/>
-          <w:color w:val="FF0000"/>
-          <w:lang w:val="ru-RU"/>
-        </w:rPr>
-        <w:t>С 11.11.1111 ПО 11.11.1111</w:t>
-      </w:r>
-    </w:p>
-    <w:p>
-      <w:pPr>
-        <w:pStyle w:val="PlainText"/>
-        <w:rPr>
-          <w:rFonts w:ascii="Courier New" w:hAnsi="Courier New" w:cs="Courier New"/>
-          <w:strike/>
-          <w:color w:val="FF0000"/>
-          <w:lang w:val="ru-RU"/>
-        </w:rPr>
-      </w:pPr>
-      <w:r>
-        <w:rPr>
-          <w:rFonts w:ascii="Courier New" w:hAnsi="Courier New" w:cs="Courier New"/>
-          <w:strike/>
-          <w:color w:val="FF0000"/>
-          <w:lang w:val="ru-RU"/>
-        </w:rPr>
-        <w:t xml:space="preserve">Реквизиты для перевода на счёт дебетовой карты </w:t>
-      </w:r>
-      <w:r>
-        <w:rPr>
-          <w:rFonts w:ascii="Courier New" w:hAnsi="Courier New" w:cs="Courier New"/>
-          <w:strike/>
-          <w:color w:val="FF0000"/>
-        </w:rPr>
-        <w:t>MASTERCARD</w:t>
-      </w:r>
-      <w:r>
-        <w:rPr>
-          <w:rFonts w:ascii="Courier New" w:hAnsi="Courier New" w:cs="Courier New"/>
-          <w:strike/>
-          <w:color w:val="FF0000"/>
-          <w:lang w:val="ru-RU"/>
-        </w:rPr>
-        <w:t xml:space="preserve"> </w:t>
-      </w:r>
       <w:r>
         <w:rPr>
           <w:rFonts w:ascii="Courier New" w:hAnsi="Courier New" w:cs="Courier New"/>
@@ -1877,265 +1776,134 @@
           <w:lang w:val="ru-RU"/>
         </w:rPr>
       </w:pPr>
-      <w:proofErr w:type="gramStart"/>
-      <w:r>
-        <w:rPr>
-          <w:rFonts w:ascii="Courier New" w:hAnsi="Courier New" w:cs="Courier New"/>
-          <w:strike/>
-          <w:color w:val="FF0000"/>
-          <w:lang w:val="ru-RU"/>
-        </w:rPr>
-        <w:t xml:space="preserve">Получатель:   </w:t>
-      </w:r>
-      <w:proofErr w:type="gramEnd"/>
-      <w:r>
-        <w:rPr>
-          <w:rFonts w:ascii="Courier New" w:hAnsi="Courier New" w:cs="Courier New"/>
-          <w:strike/>
-          <w:color w:val="FF0000"/>
-          <w:lang w:val="ru-RU"/>
-        </w:rPr>
-        <w:t xml:space="preserve">  Иванов Иван Иванович</w:t>
-      </w:r>
-    </w:p>
-    <w:p>
-      <w:pPr>
-        <w:pStyle w:val="PlainText"/>
-        <w:rPr>
-          <w:rFonts w:ascii="Courier New" w:hAnsi="Courier New" w:cs="Courier New"/>
-          <w:strike/>
-          <w:color w:val="FF0000"/>
-          <w:lang w:val="ru-RU"/>
-        </w:rPr>
-      </w:pPr>
-      <w:r>
-        <w:rPr>
-          <w:rFonts w:ascii="Courier New" w:hAnsi="Courier New" w:cs="Courier New"/>
-          <w:strike/>
-          <w:color w:val="FF0000"/>
-          <w:lang w:val="ru-RU"/>
-        </w:rPr>
-        <w:t xml:space="preserve">Счёт </w:t>
-      </w:r>
-      <w:proofErr w:type="gramStart"/>
-      <w:r>
-        <w:rPr>
-          <w:rFonts w:ascii="Courier New" w:hAnsi="Courier New" w:cs="Courier New"/>
-          <w:strike/>
-          <w:color w:val="FF0000"/>
-          <w:lang w:val="ru-RU"/>
-        </w:rPr>
-        <w:t xml:space="preserve">получателя:   </w:t>
-      </w:r>
-      <w:proofErr w:type="gramEnd"/>
-      <w:r>
-        <w:rPr>
-          <w:rFonts w:ascii="Courier New" w:hAnsi="Courier New" w:cs="Courier New"/>
-          <w:strike/>
-          <w:color w:val="FF0000"/>
-          <w:lang w:val="ru-RU"/>
-        </w:rPr>
-        <w:t xml:space="preserve">  11111 111 1 1111 1111111</w:t>
-      </w:r>
-    </w:p>
-    <w:p>
-      <w:pPr>
-        <w:pStyle w:val="PlainText"/>
-        <w:rPr>
-          <w:rFonts w:ascii="Courier New" w:hAnsi="Courier New" w:cs="Courier New"/>
-          <w:strike/>
-          <w:color w:val="FF0000"/>
-          <w:lang w:val="ru-RU"/>
-        </w:rPr>
-      </w:pPr>
-      <w:r>
-        <w:rPr>
-          <w:rFonts w:ascii="Courier New" w:hAnsi="Courier New" w:cs="Courier New"/>
-          <w:strike/>
-          <w:color w:val="FF0000"/>
-          <w:lang w:val="ru-RU"/>
-        </w:rPr>
-        <w:t xml:space="preserve">Банк </w:t>
-      </w:r>
-      <w:proofErr w:type="gramStart"/>
-      <w:r>
-        <w:rPr>
-          <w:rFonts w:ascii="Courier New" w:hAnsi="Courier New" w:cs="Courier New"/>
-          <w:strike/>
-          <w:color w:val="FF0000"/>
-          <w:lang w:val="ru-RU"/>
-        </w:rPr>
-        <w:t xml:space="preserve">получателя:   </w:t>
-      </w:r>
-      <w:proofErr w:type="gramEnd"/>
-      <w:r>
-        <w:rPr>
-          <w:rFonts w:ascii="Courier New" w:hAnsi="Courier New" w:cs="Courier New"/>
-          <w:strike/>
-          <w:color w:val="FF0000"/>
-          <w:lang w:val="ru-RU"/>
-        </w:rPr>
-        <w:t xml:space="preserve">  ПАО СБЕРБАНК</w:t>
-      </w:r>
-    </w:p>
-    <w:p>
-      <w:pPr>
-        <w:pStyle w:val="PlainText"/>
-        <w:rPr>
-          <w:rFonts w:ascii="Courier New" w:hAnsi="Courier New" w:cs="Courier New"/>
-          <w:strike/>
-          <w:color w:val="FF0000"/>
-          <w:lang w:val="ru-RU"/>
-        </w:rPr>
-      </w:pPr>
-      <w:r>
-        <w:rPr>
-          <w:rFonts w:ascii="Courier New" w:hAnsi="Courier New" w:cs="Courier New"/>
-          <w:strike/>
-          <w:color w:val="FF0000"/>
-          <w:lang w:val="ru-RU"/>
-        </w:rPr>
-        <w:t xml:space="preserve">ИНН банка </w:t>
-      </w:r>
-      <w:proofErr w:type="gramStart"/>
-      <w:r>
-        <w:rPr>
-          <w:rFonts w:ascii="Courier New" w:hAnsi="Courier New" w:cs="Courier New"/>
-          <w:strike/>
-          <w:color w:val="FF0000"/>
-          <w:lang w:val="ru-RU"/>
-        </w:rPr>
-        <w:t xml:space="preserve">получателя:   </w:t>
-      </w:r>
-      <w:proofErr w:type="gramEnd"/>
-      <w:r>
-        <w:rPr>
-          <w:rFonts w:ascii="Courier New" w:hAnsi="Courier New" w:cs="Courier New"/>
-          <w:strike/>
-          <w:color w:val="FF0000"/>
-          <w:lang w:val="ru-RU"/>
-        </w:rPr>
-        <w:t xml:space="preserve">  1111111111</w:t>
-      </w:r>
-    </w:p>
-    <w:p>
-      <w:pPr>
-        <w:pStyle w:val="PlainText"/>
-        <w:rPr>
-          <w:rFonts w:ascii="Courier New" w:hAnsi="Courier New" w:cs="Courier New"/>
-          <w:strike/>
-          <w:color w:val="FF0000"/>
-          <w:lang w:val="ru-RU"/>
-        </w:rPr>
-      </w:pPr>
-      <w:r>
-        <w:rPr>
-          <w:rFonts w:ascii="Courier New" w:hAnsi="Courier New" w:cs="Courier New"/>
-          <w:strike/>
-          <w:color w:val="FF0000"/>
-          <w:lang w:val="ru-RU"/>
-        </w:rPr>
-        <w:t xml:space="preserve">КПП банка </w:t>
-      </w:r>
-      <w:proofErr w:type="gramStart"/>
-      <w:r>
-        <w:rPr>
-          <w:rFonts w:ascii="Courier New" w:hAnsi="Courier New" w:cs="Courier New"/>
-          <w:strike/>
-          <w:color w:val="FF0000"/>
-          <w:lang w:val="ru-RU"/>
-        </w:rPr>
-        <w:t xml:space="preserve">получателя:   </w:t>
-      </w:r>
-      <w:proofErr w:type="gramEnd"/>
-      <w:r>
-        <w:rPr>
-          <w:rFonts w:ascii="Courier New" w:hAnsi="Courier New" w:cs="Courier New"/>
-          <w:strike/>
-          <w:color w:val="FF0000"/>
-          <w:lang w:val="ru-RU"/>
-        </w:rPr>
-        <w:t xml:space="preserve">  111111111</w:t>
-      </w:r>
-    </w:p>
-    <w:p>
-      <w:pPr>
-        <w:pStyle w:val="PlainText"/>
-        <w:rPr>
-          <w:rFonts w:ascii="Courier New" w:hAnsi="Courier New" w:cs="Courier New"/>
-          <w:strike/>
-          <w:color w:val="FF0000"/>
-          <w:lang w:val="ru-RU"/>
-        </w:rPr>
-      </w:pPr>
-      <w:r>
-        <w:rPr>
-          <w:rFonts w:ascii="Courier New" w:hAnsi="Courier New" w:cs="Courier New"/>
-          <w:strike/>
-          <w:color w:val="FF0000"/>
-          <w:lang w:val="ru-RU"/>
-        </w:rPr>
-        <w:t xml:space="preserve">БИК банка </w:t>
-      </w:r>
-      <w:proofErr w:type="gramStart"/>
-      <w:r>
-        <w:rPr>
-          <w:rFonts w:ascii="Courier New" w:hAnsi="Courier New" w:cs="Courier New"/>
-          <w:strike/>
-          <w:color w:val="FF0000"/>
-          <w:lang w:val="ru-RU"/>
-        </w:rPr>
-        <w:t xml:space="preserve">получателя:   </w:t>
-      </w:r>
-      <w:proofErr w:type="gramEnd"/>
-      <w:r>
-        <w:rPr>
-          <w:rFonts w:ascii="Courier New" w:hAnsi="Courier New" w:cs="Courier New"/>
-          <w:strike/>
-          <w:color w:val="FF0000"/>
-          <w:lang w:val="ru-RU"/>
-        </w:rPr>
-        <w:t xml:space="preserve">  111111111</w:t>
-      </w:r>
-    </w:p>
-    <w:p>
-      <w:pPr>
-        <w:pStyle w:val="PlainText"/>
-        <w:rPr>
-          <w:rFonts w:ascii="Courier New" w:hAnsi="Courier New" w:cs="Courier New"/>
-          <w:strike/>
-          <w:color w:val="FF0000"/>
-          <w:lang w:val="ru-RU"/>
-        </w:rPr>
-      </w:pPr>
-      <w:r>
-        <w:rPr>
-          <w:rFonts w:ascii="Courier New" w:hAnsi="Courier New" w:cs="Courier New"/>
-          <w:strike/>
-          <w:color w:val="FF0000"/>
-          <w:lang w:val="ru-RU"/>
-        </w:rPr>
-        <w:t xml:space="preserve">Корреспондентский </w:t>
-      </w:r>
-      <w:proofErr w:type="gramStart"/>
-      <w:r>
-        <w:rPr>
-          <w:rFonts w:ascii="Courier New" w:hAnsi="Courier New" w:cs="Courier New"/>
-          <w:strike/>
-          <w:color w:val="FF0000"/>
-          <w:lang w:val="ru-RU"/>
-        </w:rPr>
-        <w:t xml:space="preserve">счёт:   </w:t>
-      </w:r>
-      <w:proofErr w:type="gramEnd"/>
-      <w:r>
-        <w:rPr>
-          <w:rFonts w:ascii="Courier New" w:hAnsi="Courier New" w:cs="Courier New"/>
-          <w:strike/>
-          <w:color w:val="FF0000"/>
-          <w:lang w:val="ru-RU"/>
-        </w:rPr>
-        <w:t xml:space="preserve">  11111111100000000111</w:t>
+      <w:r>
+        <w:rPr>
+          <w:rFonts w:ascii="Courier New" w:hAnsi="Courier New" w:cs="Courier New"/>
+          <w:strike/>
+          <w:color w:val="FF0000"/>
+          <w:lang w:val="ru-RU"/>
+        </w:rPr>
+        <w:t>Получатель:     Иванов Иван Иванович</w:t>
+      </w:r>
+    </w:p>
+    <w:p>
+      <w:pPr>
+        <w:pStyle w:val="PlainText"/>
+        <w:rPr>
+          <w:rFonts w:ascii="Courier New" w:hAnsi="Courier New" w:cs="Courier New"/>
+          <w:strike/>
+          <w:color w:val="FF0000"/>
+          <w:lang w:val="ru-RU"/>
+        </w:rPr>
+      </w:pPr>
+      <w:r>
+        <w:rPr>
+          <w:rFonts w:ascii="Courier New" w:hAnsi="Courier New" w:cs="Courier New"/>
+          <w:strike/>
+          <w:color w:val="FF0000"/>
+          <w:lang w:val="ru-RU"/>
+        </w:rPr>
+        <w:t>Счёт получателя:     11111 111 1 1111 1111111</w:t>
+      </w:r>
+    </w:p>
+    <w:p>
+      <w:pPr>
+        <w:pStyle w:val="PlainText"/>
+        <w:rPr>
+          <w:rFonts w:ascii="Courier New" w:hAnsi="Courier New" w:cs="Courier New"/>
+          <w:strike/>
+          <w:color w:val="FF0000"/>
+          <w:lang w:val="ru-RU"/>
+        </w:rPr>
+      </w:pPr>
+      <w:r>
+        <w:rPr>
+          <w:rFonts w:ascii="Courier New" w:hAnsi="Courier New" w:cs="Courier New"/>
+          <w:strike/>
+          <w:color w:val="FF0000"/>
+          <w:lang w:val="ru-RU"/>
+        </w:rPr>
+        <w:t>Банк получателя:     ПАО СБЕРБАНК</w:t>
+      </w:r>
+    </w:p>
+    <w:p>
+      <w:pPr>
+        <w:pStyle w:val="PlainText"/>
+        <w:rPr>
+          <w:rFonts w:ascii="Courier New" w:hAnsi="Courier New" w:cs="Courier New"/>
+          <w:strike/>
+          <w:color w:val="FF0000"/>
+          <w:lang w:val="ru-RU"/>
+        </w:rPr>
+      </w:pPr>
+      <w:r>
+        <w:rPr>
+          <w:rFonts w:ascii="Courier New" w:hAnsi="Courier New" w:cs="Courier New"/>
+          <w:strike/>
+          <w:color w:val="FF0000"/>
+          <w:lang w:val="ru-RU"/>
+        </w:rPr>
+        <w:t>ИНН банка получателя:     1111111111</w:t>
+      </w:r>
+    </w:p>
+    <w:p>
+      <w:pPr>
+        <w:pStyle w:val="PlainText"/>
+        <w:rPr>
+          <w:rFonts w:ascii="Courier New" w:hAnsi="Courier New" w:cs="Courier New"/>
+          <w:strike/>
+          <w:color w:val="FF0000"/>
+          <w:lang w:val="ru-RU"/>
+        </w:rPr>
+      </w:pPr>
+      <w:r>
+        <w:rPr>
+          <w:rFonts w:ascii="Courier New" w:hAnsi="Courier New" w:cs="Courier New"/>
+          <w:strike/>
+          <w:color w:val="FF0000"/>
+          <w:lang w:val="ru-RU"/>
+        </w:rPr>
+        <w:t>КПП банка получателя:     111111111</w:t>
+      </w:r>
+    </w:p>
+    <w:p>
+      <w:pPr>
+        <w:pStyle w:val="PlainText"/>
+        <w:rPr>
+          <w:rFonts w:ascii="Courier New" w:hAnsi="Courier New" w:cs="Courier New"/>
+          <w:strike/>
+          <w:color w:val="FF0000"/>
+          <w:lang w:val="ru-RU"/>
+        </w:rPr>
+      </w:pPr>
+      <w:r>
+        <w:rPr>
+          <w:rFonts w:ascii="Courier New" w:hAnsi="Courier New" w:cs="Courier New"/>
+          <w:strike/>
+          <w:color w:val="FF0000"/>
+          <w:lang w:val="ru-RU"/>
+        </w:rPr>
+        <w:t>БИК банка получателя:     111111111</w:t>
+      </w:r>
+    </w:p>
+    <w:p>
+      <w:pPr>
+        <w:pStyle w:val="PlainText"/>
+        <w:rPr>
+          <w:rFonts w:ascii="Courier New" w:hAnsi="Courier New" w:cs="Courier New"/>
+          <w:strike/>
+          <w:color w:val="FF0000"/>
+          <w:lang w:val="ru-RU"/>
+        </w:rPr>
+      </w:pPr>
+      <w:r>
+        <w:rPr>
+          <w:rFonts w:ascii="Courier New" w:hAnsi="Courier New" w:cs="Courier New"/>
+          <w:strike/>
+          <w:color w:val="FF0000"/>
+          <w:lang w:val="ru-RU"/>
+        </w:rPr>
+        <w:t>Корреспондентский счёт:     11111111100000000111</w:t>
       </w:r>
     </w:p>
     <w:p>

</xml_diff>